<commit_message>
Update to v.0.4.0. -Added the ability to terminate subprogram. -Echo controller: added sequential output of custom messages. -Fixed a lot of errors in performing actions with frequency, deferred actions, and working with them.
</commit_message>
<xml_diff>
--- a/Документация NELBRUS.docx
+++ b/Документация NELBRUS.docx
@@ -34,14 +34,12 @@
             <w:r>
               <w:t xml:space="preserve">Неформальное заведение </w:t>
             </w:r>
-            <w:proofErr w:type="spellStart"/>
             <w:r>
               <w:rPr>
                 <w:lang w:val="en-US"/>
               </w:rPr>
               <w:t>JaggedStudio</w:t>
             </w:r>
-            <w:proofErr w:type="spellEnd"/>
           </w:p>
           <w:p>
             <w:pPr>
@@ -83,25 +81,21 @@
             <w:r>
               <w:t>@</w:t>
             </w:r>
-            <w:proofErr w:type="spellStart"/>
             <w:r>
               <w:rPr>
                 <w:lang w:val="en-US"/>
               </w:rPr>
               <w:t>yandex</w:t>
             </w:r>
-            <w:proofErr w:type="spellEnd"/>
             <w:r>
               <w:t>.</w:t>
             </w:r>
-            <w:proofErr w:type="spellStart"/>
             <w:r>
               <w:rPr>
                 <w:lang w:val="en-US"/>
               </w:rPr>
               <w:t>ru</w:t>
             </w:r>
-            <w:proofErr w:type="spellEnd"/>
           </w:p>
           <w:p>
             <w:pPr>
@@ -315,7 +309,10 @@
               <w:t xml:space="preserve">: </w:t>
             </w:r>
             <w:r>
-              <w:t>17</w:t>
+              <w:rPr>
+                <w:lang w:val="en-US"/>
+              </w:rPr>
+              <w:t>18</w:t>
             </w:r>
             <w:r>
               <w:t>.</w:t>
@@ -324,7 +321,10 @@
               <w:t>0</w:t>
             </w:r>
             <w:r>
-              <w:t>8</w:t>
+              <w:rPr>
+                <w:lang w:val="en-US"/>
+              </w:rPr>
+              <w:t>9</w:t>
             </w:r>
             <w:r>
               <w:t>.20</w:t>
@@ -343,14 +343,12 @@
             <w:r>
               <w:t xml:space="preserve">Актуальная версия </w:t>
             </w:r>
-            <w:proofErr w:type="spellStart"/>
             <w:r>
               <w:rPr>
                 <w:lang w:val="en-US"/>
               </w:rPr>
               <w:t>Nelbrus</w:t>
             </w:r>
-            <w:proofErr w:type="spellEnd"/>
             <w:r>
               <w:rPr>
                 <w:lang w:val="en-US"/>
@@ -361,7 +359,13 @@
               <w:rPr>
                 <w:lang w:val="en-US"/>
               </w:rPr>
-              <w:t>0.3</w:t>
+              <w:t>0.</w:t>
+            </w:r>
+            <w:r>
+              <w:rPr>
+                <w:lang w:val="en-US"/>
+              </w:rPr>
+              <w:t>4</w:t>
             </w:r>
             <w:r>
               <w:rPr>
@@ -370,10 +374,10 @@
               <w:t>.</w:t>
             </w:r>
             <w:r>
-              <w:t>1</w:t>
-            </w:r>
-            <w:r>
-              <w:t>3</w:t>
+              <w:rPr>
+                <w:lang w:val="en-US"/>
+              </w:rPr>
+              <w:t>0</w:t>
             </w:r>
             <w:r>
               <w:rPr>
@@ -385,7 +389,7 @@
               <w:rPr>
                 <w:lang w:val="en-US"/>
               </w:rPr>
-              <w:t>12</w:t>
+              <w:t>18</w:t>
             </w:r>
             <w:r>
               <w:rPr>
@@ -397,7 +401,7 @@
               <w:rPr>
                 <w:lang w:val="en-US"/>
               </w:rPr>
-              <w:t>8</w:t>
+              <w:t>9</w:t>
             </w:r>
             <w:r>
               <w:rPr>
@@ -1645,21 +1649,7 @@
                 <w:rStyle w:val="a8"/>
                 <w:noProof/>
               </w:rPr>
-              <w:t>ПЕРЕЧЕНЬ ДОСТУПНЫХ КОМАНД СИС</w:t>
-            </w:r>
-            <w:r>
-              <w:rPr>
-                <w:rStyle w:val="a8"/>
-                <w:noProof/>
-              </w:rPr>
-              <w:t>Т</w:t>
-            </w:r>
-            <w:r>
-              <w:rPr>
-                <w:rStyle w:val="a8"/>
-                <w:noProof/>
-              </w:rPr>
-              <w:t>ЕМЫ</w:t>
+              <w:t>ПЕРЕЧЕНЬ ДОСТУПНЫХ КОМАНД СИСТЕМЫ</w:t>
             </w:r>
             <w:r>
               <w:rPr>
@@ -2159,7 +2149,6 @@
       <w:r>
         <w:t xml:space="preserve">В программе родителем класса подпрограммы является класс </w:t>
       </w:r>
-      <w:proofErr w:type="spellStart"/>
       <w:r>
         <w:rPr>
           <w:i/>
@@ -2168,7 +2157,6 @@
         </w:rPr>
         <w:t>SubP</w:t>
       </w:r>
-      <w:proofErr w:type="spellEnd"/>
       <w:r>
         <w:t>.</w:t>
       </w:r>
@@ -2576,7 +2564,7 @@
           <v:shape id="_x0000_i1025" type="#_x0000_t75" style="width:249.6pt;height:272.4pt" o:ole="">
             <v:imagedata r:id="rId9" o:title=""/>
           </v:shape>
-          <o:OLEObject Type="Embed" ProgID="Visio.Drawing.15" ShapeID="_x0000_i1025" DrawAspect="Content" ObjectID="_1659337486" r:id="rId10"/>
+          <o:OLEObject Type="Embed" ProgID="Visio.Drawing.15" ShapeID="_x0000_i1025" DrawAspect="Content" ObjectID="_1661974595" r:id="rId10"/>
         </w:object>
       </w:r>
     </w:p>
@@ -3337,7 +3325,6 @@
         </w:rPr>
         <w:t xml:space="preserve"> </w:t>
       </w:r>
-      <w:proofErr w:type="spellStart"/>
       <w:r>
         <w:rPr>
           <w:rFonts w:ascii="Consolas" w:hAnsi="Consolas" w:cs="Consolas"/>
@@ -3347,7 +3334,6 @@
         </w:rPr>
         <w:t>JNew</w:t>
       </w:r>
-      <w:proofErr w:type="spellEnd"/>
       <w:r>
         <w:rPr>
           <w:rFonts w:ascii="Consolas" w:hAnsi="Consolas" w:cs="Consolas"/>
@@ -3571,7 +3557,6 @@
         </w:rPr>
         <w:t>/</w:t>
       </w:r>
-      <w:proofErr w:type="spellStart"/>
       <w:r>
         <w:rPr>
           <w:i/>
@@ -3588,7 +3573,6 @@
         </w:rPr>
         <w:t>_name</w:t>
       </w:r>
-      <w:proofErr w:type="spellEnd"/>
     </w:p>
     <w:p>
       <w:pPr>
@@ -4102,10 +4086,10 @@
       </w:pPr>
       <w:r>
         <w:object w:dxaOrig="8112" w:dyaOrig="11016" w14:anchorId="66667642">
-          <v:shape id="_x0000_i1028" type="#_x0000_t75" style="width:392.4pt;height:533.4pt" o:ole="">
+          <v:shape id="_x0000_i1026" type="#_x0000_t75" style="width:392.4pt;height:533.4pt" o:ole="">
             <v:imagedata r:id="rId11" o:title=""/>
           </v:shape>
-          <o:OLEObject Type="Embed" ProgID="Visio.Drawing.15" ShapeID="_x0000_i1028" DrawAspect="Content" ObjectID="_1659337487" r:id="rId12"/>
+          <o:OLEObject Type="Embed" ProgID="Visio.Drawing.15" ShapeID="_x0000_i1026" DrawAspect="Content" ObjectID="_1661974596" r:id="rId12"/>
         </w:object>
       </w:r>
     </w:p>
@@ -4116,14 +4100,12 @@
       <w:r>
         <w:t xml:space="preserve">Рисунок 2 – Архитектура ядра системы </w:t>
       </w:r>
-      <w:proofErr w:type="spellStart"/>
       <w:r>
         <w:rPr>
           <w:lang w:val="en-US"/>
         </w:rPr>
         <w:t>Nelbrus</w:t>
       </w:r>
-      <w:proofErr w:type="spellEnd"/>
     </w:p>
     <w:p>
       <w:pPr>
@@ -4536,7 +4518,6 @@
               </w:rPr>
               <w:t xml:space="preserve"> </w:t>
             </w:r>
-            <w:proofErr w:type="spellStart"/>
             <w:r>
               <w:rPr>
                 <w:rFonts w:ascii="Consolas" w:hAnsi="Consolas" w:cs="Consolas"/>
@@ -4547,29 +4528,16 @@
               </w:rPr>
               <w:t>JNew</w:t>
             </w:r>
-            <w:proofErr w:type="spellEnd"/>
-            <w:r>
-              <w:rPr>
-                <w:rFonts w:ascii="Consolas" w:hAnsi="Consolas" w:cs="Consolas"/>
-                <w:color w:val="000000"/>
-                <w:sz w:val="19"/>
-                <w:szCs w:val="19"/>
-                <w:lang w:val="en-US"/>
-              </w:rPr>
-              <w:t xml:space="preserve"> : </w:t>
-            </w:r>
-            <w:proofErr w:type="spellStart"/>
-            <w:r>
-              <w:rPr>
-                <w:rFonts w:ascii="Consolas" w:hAnsi="Consolas" w:cs="Consolas"/>
-                <w:color w:val="000000"/>
-                <w:sz w:val="19"/>
-                <w:szCs w:val="19"/>
-                <w:lang w:val="en-US"/>
-              </w:rPr>
-              <w:t>SubP</w:t>
-            </w:r>
-            <w:proofErr w:type="spellEnd"/>
+            <w:r>
+              <w:rPr>
+                <w:rFonts w:ascii="Consolas" w:hAnsi="Consolas" w:cs="Consolas"/>
+                <w:color w:val="000000"/>
+                <w:sz w:val="19"/>
+                <w:szCs w:val="19"/>
+                <w:lang w:val="en-US"/>
+              </w:rPr>
+              <w:t xml:space="preserve"> : SubP</w:t>
+            </w:r>
           </w:p>
           <w:p>
             <w:pPr>
@@ -4642,29 +4610,67 @@
                 <w:szCs w:val="19"/>
                 <w:lang w:val="en-US"/>
               </w:rPr>
-              <w:t xml:space="preserve"> </w:t>
-            </w:r>
-            <w:proofErr w:type="spellStart"/>
-            <w:r>
-              <w:rPr>
-                <w:rFonts w:ascii="Consolas" w:hAnsi="Consolas" w:cs="Consolas"/>
-                <w:color w:val="000000"/>
+              <w:t xml:space="preserve"> JNew() : </w:t>
+            </w:r>
+            <w:r>
+              <w:rPr>
+                <w:rFonts w:ascii="Consolas" w:hAnsi="Consolas" w:cs="Consolas"/>
+                <w:color w:val="0000FF"/>
+                <w:sz w:val="19"/>
+                <w:szCs w:val="19"/>
+                <w:lang w:val="en-US"/>
+              </w:rPr>
+              <w:t>base</w:t>
+            </w:r>
+            <w:r>
+              <w:rPr>
+                <w:rFonts w:ascii="Consolas" w:hAnsi="Consolas" w:cs="Consolas"/>
+                <w:color w:val="000000"/>
+                <w:sz w:val="19"/>
+                <w:szCs w:val="19"/>
+                <w:lang w:val="en-US"/>
+              </w:rPr>
+              <w:t>(</w:t>
+            </w:r>
+            <w:r>
+              <w:rPr>
+                <w:rFonts w:ascii="Consolas" w:hAnsi="Consolas" w:cs="Consolas"/>
+                <w:color w:val="A31515"/>
+                <w:sz w:val="19"/>
+                <w:szCs w:val="19"/>
+                <w:lang w:val="en-US"/>
+              </w:rPr>
+              <w:t>"</w:t>
+            </w:r>
+            <w:r>
+              <w:rPr>
+                <w:rFonts w:ascii="Consolas" w:hAnsi="Consolas" w:cs="Consolas"/>
+                <w:color w:val="A31515"/>
                 <w:sz w:val="19"/>
                 <w:szCs w:val="19"/>
                 <w:lang w:val="en-US"/>
               </w:rPr>
               <w:t>JNew</w:t>
             </w:r>
-            <w:proofErr w:type="spellEnd"/>
-            <w:r>
-              <w:rPr>
-                <w:rFonts w:ascii="Consolas" w:hAnsi="Consolas" w:cs="Consolas"/>
-                <w:color w:val="000000"/>
-                <w:sz w:val="19"/>
-                <w:szCs w:val="19"/>
-                <w:lang w:val="en-US"/>
-              </w:rPr>
-              <w:t xml:space="preserve">() : </w:t>
+            <w:r>
+              <w:rPr>
+                <w:rFonts w:ascii="Consolas" w:hAnsi="Consolas" w:cs="Consolas"/>
+                <w:color w:val="A31515"/>
+                <w:sz w:val="19"/>
+                <w:szCs w:val="19"/>
+                <w:lang w:val="en-US"/>
+              </w:rPr>
+              <w:t>"</w:t>
+            </w:r>
+            <w:r>
+              <w:rPr>
+                <w:rFonts w:ascii="Consolas" w:hAnsi="Consolas" w:cs="Consolas"/>
+                <w:color w:val="000000"/>
+                <w:sz w:val="19"/>
+                <w:szCs w:val="19"/>
+                <w:lang w:val="en-US"/>
+              </w:rPr>
+              <w:t xml:space="preserve">, </w:t>
             </w:r>
             <w:r>
               <w:rPr>
@@ -4674,68 +4680,6 @@
                 <w:szCs w:val="19"/>
                 <w:lang w:val="en-US"/>
               </w:rPr>
-              <w:t>base</w:t>
-            </w:r>
-            <w:r>
-              <w:rPr>
-                <w:rFonts w:ascii="Consolas" w:hAnsi="Consolas" w:cs="Consolas"/>
-                <w:color w:val="000000"/>
-                <w:sz w:val="19"/>
-                <w:szCs w:val="19"/>
-                <w:lang w:val="en-US"/>
-              </w:rPr>
-              <w:t>(</w:t>
-            </w:r>
-            <w:r>
-              <w:rPr>
-                <w:rFonts w:ascii="Consolas" w:hAnsi="Consolas" w:cs="Consolas"/>
-                <w:color w:val="A31515"/>
-                <w:sz w:val="19"/>
-                <w:szCs w:val="19"/>
-                <w:lang w:val="en-US"/>
-              </w:rPr>
-              <w:t>"</w:t>
-            </w:r>
-            <w:proofErr w:type="spellStart"/>
-            <w:r>
-              <w:rPr>
-                <w:rFonts w:ascii="Consolas" w:hAnsi="Consolas" w:cs="Consolas"/>
-                <w:color w:val="A31515"/>
-                <w:sz w:val="19"/>
-                <w:szCs w:val="19"/>
-                <w:lang w:val="en-US"/>
-              </w:rPr>
-              <w:t>JNew</w:t>
-            </w:r>
-            <w:proofErr w:type="spellEnd"/>
-            <w:r>
-              <w:rPr>
-                <w:rFonts w:ascii="Consolas" w:hAnsi="Consolas" w:cs="Consolas"/>
-                <w:color w:val="A31515"/>
-                <w:sz w:val="19"/>
-                <w:szCs w:val="19"/>
-                <w:lang w:val="en-US"/>
-              </w:rPr>
-              <w:t>"</w:t>
-            </w:r>
-            <w:r>
-              <w:rPr>
-                <w:rFonts w:ascii="Consolas" w:hAnsi="Consolas" w:cs="Consolas"/>
-                <w:color w:val="000000"/>
-                <w:sz w:val="19"/>
-                <w:szCs w:val="19"/>
-                <w:lang w:val="en-US"/>
-              </w:rPr>
-              <w:t xml:space="preserve">, </w:t>
-            </w:r>
-            <w:r>
-              <w:rPr>
-                <w:rFonts w:ascii="Consolas" w:hAnsi="Consolas" w:cs="Consolas"/>
-                <w:color w:val="0000FF"/>
-                <w:sz w:val="19"/>
-                <w:szCs w:val="19"/>
-                <w:lang w:val="en-US"/>
-              </w:rPr>
               <w:t>new</w:t>
             </w:r>
             <w:r>
@@ -4746,29 +4690,7 @@
                 <w:szCs w:val="19"/>
                 <w:lang w:val="en-US"/>
               </w:rPr>
-              <w:t xml:space="preserve"> </w:t>
-            </w:r>
-            <w:proofErr w:type="spellStart"/>
-            <w:r>
-              <w:rPr>
-                <w:rFonts w:ascii="Consolas" w:hAnsi="Consolas" w:cs="Consolas"/>
-                <w:color w:val="000000"/>
-                <w:sz w:val="19"/>
-                <w:szCs w:val="19"/>
-                <w:lang w:val="en-US"/>
-              </w:rPr>
-              <w:t>MyVersion</w:t>
-            </w:r>
-            <w:proofErr w:type="spellEnd"/>
-            <w:r>
-              <w:rPr>
-                <w:rFonts w:ascii="Consolas" w:hAnsi="Consolas" w:cs="Consolas"/>
-                <w:color w:val="000000"/>
-                <w:sz w:val="19"/>
-                <w:szCs w:val="19"/>
-                <w:lang w:val="en-US"/>
-              </w:rPr>
-              <w:t>(1, 0)) { }</w:t>
+              <w:t xml:space="preserve"> MyVersion(1, 0)) { }</w:t>
             </w:r>
           </w:p>
           <w:p>
@@ -4852,31 +4774,8 @@
                 <w:szCs w:val="19"/>
                 <w:lang w:val="en-US"/>
               </w:rPr>
-              <w:t xml:space="preserve"> </w:t>
-            </w:r>
-            <w:proofErr w:type="spellStart"/>
-            <w:r>
-              <w:rPr>
-                <w:rFonts w:ascii="Consolas" w:hAnsi="Consolas" w:cs="Consolas"/>
-                <w:color w:val="000000"/>
-                <w:sz w:val="19"/>
-                <w:szCs w:val="19"/>
-                <w:lang w:val="en-US"/>
-              </w:rPr>
-              <w:t>SdSubP</w:t>
-            </w:r>
-            <w:proofErr w:type="spellEnd"/>
-            <w:r>
-              <w:rPr>
-                <w:rFonts w:ascii="Consolas" w:hAnsi="Consolas" w:cs="Consolas"/>
-                <w:color w:val="000000"/>
-                <w:sz w:val="19"/>
-                <w:szCs w:val="19"/>
-                <w:lang w:val="en-US"/>
-              </w:rPr>
-              <w:t xml:space="preserve"> Start(</w:t>
-            </w:r>
-            <w:proofErr w:type="spellStart"/>
+              <w:t xml:space="preserve"> SdSubP Start(</w:t>
+            </w:r>
             <w:r>
               <w:rPr>
                 <w:rFonts w:ascii="Consolas" w:hAnsi="Consolas" w:cs="Consolas"/>
@@ -4887,7 +4786,6 @@
               </w:rPr>
               <w:t>ushort</w:t>
             </w:r>
-            <w:proofErr w:type="spellEnd"/>
             <w:r>
               <w:rPr>
                 <w:rFonts w:ascii="Consolas" w:hAnsi="Consolas" w:cs="Consolas"/>
@@ -5040,20 +4938,8 @@
                 <w:szCs w:val="19"/>
                 <w:lang w:val="en-US"/>
               </w:rPr>
-              <w:t xml:space="preserve"> : </w:t>
-            </w:r>
-            <w:proofErr w:type="spellStart"/>
-            <w:r>
-              <w:rPr>
-                <w:rFonts w:ascii="Consolas" w:hAnsi="Consolas" w:cs="Consolas"/>
-                <w:color w:val="000000"/>
-                <w:sz w:val="19"/>
-                <w:szCs w:val="19"/>
-                <w:lang w:val="en-US"/>
-              </w:rPr>
-              <w:t>SdSubP</w:t>
-            </w:r>
-            <w:proofErr w:type="spellEnd"/>
+              <w:t xml:space="preserve"> : SdSubP</w:t>
+            </w:r>
           </w:p>
           <w:p>
             <w:pPr>
@@ -5128,7 +5014,6 @@
               </w:rPr>
               <w:t xml:space="preserve"> TP(</w:t>
             </w:r>
-            <w:proofErr w:type="spellStart"/>
             <w:r>
               <w:rPr>
                 <w:rFonts w:ascii="Consolas" w:hAnsi="Consolas" w:cs="Consolas"/>
@@ -5139,38 +5024,15 @@
               </w:rPr>
               <w:t>ushort</w:t>
             </w:r>
-            <w:proofErr w:type="spellEnd"/>
-            <w:r>
-              <w:rPr>
-                <w:rFonts w:ascii="Consolas" w:hAnsi="Consolas" w:cs="Consolas"/>
-                <w:color w:val="000000"/>
-                <w:sz w:val="19"/>
-                <w:szCs w:val="19"/>
-                <w:lang w:val="en-US"/>
-              </w:rPr>
-              <w:t xml:space="preserve"> id, </w:t>
-            </w:r>
-            <w:proofErr w:type="spellStart"/>
-            <w:r>
-              <w:rPr>
-                <w:rFonts w:ascii="Consolas" w:hAnsi="Consolas" w:cs="Consolas"/>
-                <w:color w:val="000000"/>
-                <w:sz w:val="19"/>
-                <w:szCs w:val="19"/>
-                <w:lang w:val="en-US"/>
-              </w:rPr>
-              <w:t>SubP</w:t>
-            </w:r>
-            <w:proofErr w:type="spellEnd"/>
-            <w:r>
-              <w:rPr>
-                <w:rFonts w:ascii="Consolas" w:hAnsi="Consolas" w:cs="Consolas"/>
-                <w:color w:val="000000"/>
-                <w:sz w:val="19"/>
-                <w:szCs w:val="19"/>
-                <w:lang w:val="en-US"/>
-              </w:rPr>
-              <w:t xml:space="preserve"> p) : </w:t>
+            <w:r>
+              <w:rPr>
+                <w:rFonts w:ascii="Consolas" w:hAnsi="Consolas" w:cs="Consolas"/>
+                <w:color w:val="000000"/>
+                <w:sz w:val="19"/>
+                <w:szCs w:val="19"/>
+                <w:lang w:val="en-US"/>
+              </w:rPr>
+              <w:t xml:space="preserve"> id, SubP p) : </w:t>
             </w:r>
             <w:r>
               <w:rPr>
@@ -5324,7 +5186,6 @@
       <w:r>
         <w:t xml:space="preserve">Класс </w:t>
       </w:r>
-      <w:proofErr w:type="spellStart"/>
       <w:r>
         <w:rPr>
           <w:i/>
@@ -5333,14 +5194,12 @@
         </w:rPr>
         <w:t>JNew</w:t>
       </w:r>
-      <w:proofErr w:type="spellEnd"/>
       <w:r>
         <w:t xml:space="preserve"> </w:t>
       </w:r>
       <w:r>
         <w:t xml:space="preserve">определяет инициализируемую в системе подпрограмму. Его конструктор без аргументов, вызывающий один из наследуемых (от класса </w:t>
       </w:r>
-      <w:proofErr w:type="spellStart"/>
       <w:r>
         <w:rPr>
           <w:i/>
@@ -5349,7 +5208,6 @@
         </w:rPr>
         <w:t>SubP</w:t>
       </w:r>
-      <w:proofErr w:type="spellEnd"/>
       <w:r>
         <w:t>) конструкторов</w:t>
       </w:r>
@@ -5453,7 +5311,6 @@
       <w:r>
         <w:t xml:space="preserve"> Класс </w:t>
       </w:r>
-      <w:proofErr w:type="spellStart"/>
       <w:r>
         <w:rPr>
           <w:i/>
@@ -5462,7 +5319,6 @@
         </w:rPr>
         <w:t>JNew</w:t>
       </w:r>
-      <w:proofErr w:type="spellEnd"/>
       <w:r>
         <w:rPr>
           <w:i/>
@@ -5714,31 +5570,8 @@
                 <w:szCs w:val="19"/>
                 <w:lang w:val="en-US"/>
               </w:rPr>
-              <w:t xml:space="preserve"> </w:t>
-            </w:r>
-            <w:proofErr w:type="spellStart"/>
-            <w:r>
-              <w:rPr>
-                <w:rFonts w:ascii="Consolas" w:hAnsi="Consolas" w:cs="Consolas"/>
-                <w:color w:val="000000"/>
-                <w:sz w:val="19"/>
-                <w:szCs w:val="19"/>
-                <w:lang w:val="en-US"/>
-              </w:rPr>
-              <w:t>SdSubP</w:t>
-            </w:r>
-            <w:proofErr w:type="spellEnd"/>
-            <w:r>
-              <w:rPr>
-                <w:rFonts w:ascii="Consolas" w:hAnsi="Consolas" w:cs="Consolas"/>
-                <w:color w:val="000000"/>
-                <w:sz w:val="19"/>
-                <w:szCs w:val="19"/>
-                <w:lang w:val="en-US"/>
-              </w:rPr>
-              <w:t xml:space="preserve"> Start(</w:t>
-            </w:r>
-            <w:proofErr w:type="spellStart"/>
+              <w:t xml:space="preserve"> SdSubP Start(</w:t>
+            </w:r>
             <w:r>
               <w:rPr>
                 <w:rFonts w:ascii="Consolas" w:hAnsi="Consolas" w:cs="Consolas"/>
@@ -5749,7 +5582,6 @@
               </w:rPr>
               <w:t>ushort</w:t>
             </w:r>
-            <w:proofErr w:type="spellEnd"/>
             <w:r>
               <w:rPr>
                 <w:rFonts w:ascii="Consolas" w:hAnsi="Consolas" w:cs="Consolas"/>
@@ -5812,17 +5644,7 @@
                 <w:szCs w:val="19"/>
                 <w:lang w:val="en-US"/>
               </w:rPr>
-              <w:t xml:space="preserve">    </w:t>
-            </w:r>
-            <w:r>
-              <w:rPr>
-                <w:rFonts w:ascii="Consolas" w:hAnsi="Consolas" w:cs="Consolas"/>
-                <w:color w:val="0000FF"/>
-                <w:sz w:val="19"/>
-                <w:szCs w:val="19"/>
-                <w:lang w:val="en-US"/>
-              </w:rPr>
-              <w:t>return</w:t>
+              <w:t xml:space="preserve">    return</w:t>
             </w:r>
             <w:r>
               <w:rPr>
@@ -6002,7 +5824,6 @@
       <w:r>
         <w:t xml:space="preserve">от класса </w:t>
       </w:r>
-      <w:proofErr w:type="spellStart"/>
       <w:r>
         <w:rPr>
           <w:i/>
@@ -6011,7 +5832,6 @@
         </w:rPr>
         <w:t>SdSubPCmd</w:t>
       </w:r>
-      <w:proofErr w:type="spellEnd"/>
       <w:r>
         <w:t>, становятся д</w:t>
       </w:r>
@@ -6402,7 +6222,6 @@
               </w:rPr>
               <w:t xml:space="preserve"> </w:t>
             </w:r>
-            <w:proofErr w:type="spellStart"/>
             <w:r>
               <w:rPr>
                 <w:rFonts w:ascii="Consolas" w:hAnsi="Consolas" w:cs="Consolas"/>
@@ -6413,29 +6232,16 @@
               </w:rPr>
               <w:t>JNew</w:t>
             </w:r>
-            <w:proofErr w:type="spellEnd"/>
-            <w:r>
-              <w:rPr>
-                <w:rFonts w:ascii="Consolas" w:hAnsi="Consolas" w:cs="Consolas"/>
-                <w:color w:val="000000"/>
-                <w:sz w:val="19"/>
-                <w:szCs w:val="19"/>
-                <w:lang w:val="en-US"/>
-              </w:rPr>
-              <w:t xml:space="preserve"> : </w:t>
-            </w:r>
-            <w:proofErr w:type="spellStart"/>
-            <w:r>
-              <w:rPr>
-                <w:rFonts w:ascii="Consolas" w:hAnsi="Consolas" w:cs="Consolas"/>
-                <w:color w:val="000000"/>
-                <w:sz w:val="19"/>
-                <w:szCs w:val="19"/>
-                <w:lang w:val="en-US"/>
-              </w:rPr>
-              <w:t>SubP</w:t>
-            </w:r>
-            <w:proofErr w:type="spellEnd"/>
+            <w:r>
+              <w:rPr>
+                <w:rFonts w:ascii="Consolas" w:hAnsi="Consolas" w:cs="Consolas"/>
+                <w:color w:val="000000"/>
+                <w:sz w:val="19"/>
+                <w:szCs w:val="19"/>
+                <w:lang w:val="en-US"/>
+              </w:rPr>
+              <w:t xml:space="preserve"> : SubP</w:t>
+            </w:r>
           </w:p>
           <w:p>
             <w:pPr>
@@ -6508,29 +6314,67 @@
                 <w:szCs w:val="19"/>
                 <w:lang w:val="en-US"/>
               </w:rPr>
-              <w:t xml:space="preserve"> </w:t>
-            </w:r>
-            <w:proofErr w:type="spellStart"/>
-            <w:r>
-              <w:rPr>
-                <w:rFonts w:ascii="Consolas" w:hAnsi="Consolas" w:cs="Consolas"/>
-                <w:color w:val="000000"/>
+              <w:t xml:space="preserve"> JNew() : </w:t>
+            </w:r>
+            <w:r>
+              <w:rPr>
+                <w:rFonts w:ascii="Consolas" w:hAnsi="Consolas" w:cs="Consolas"/>
+                <w:color w:val="0000FF"/>
+                <w:sz w:val="19"/>
+                <w:szCs w:val="19"/>
+                <w:lang w:val="en-US"/>
+              </w:rPr>
+              <w:t>base</w:t>
+            </w:r>
+            <w:r>
+              <w:rPr>
+                <w:rFonts w:ascii="Consolas" w:hAnsi="Consolas" w:cs="Consolas"/>
+                <w:color w:val="000000"/>
+                <w:sz w:val="19"/>
+                <w:szCs w:val="19"/>
+                <w:lang w:val="en-US"/>
+              </w:rPr>
+              <w:t>(</w:t>
+            </w:r>
+            <w:r>
+              <w:rPr>
+                <w:rFonts w:ascii="Consolas" w:hAnsi="Consolas" w:cs="Consolas"/>
+                <w:color w:val="A31515"/>
+                <w:sz w:val="19"/>
+                <w:szCs w:val="19"/>
+                <w:lang w:val="en-US"/>
+              </w:rPr>
+              <w:t>"</w:t>
+            </w:r>
+            <w:r>
+              <w:rPr>
+                <w:rFonts w:ascii="Consolas" w:hAnsi="Consolas" w:cs="Consolas"/>
+                <w:color w:val="A31515"/>
                 <w:sz w:val="19"/>
                 <w:szCs w:val="19"/>
                 <w:lang w:val="en-US"/>
               </w:rPr>
               <w:t>JNew</w:t>
             </w:r>
-            <w:proofErr w:type="spellEnd"/>
-            <w:r>
-              <w:rPr>
-                <w:rFonts w:ascii="Consolas" w:hAnsi="Consolas" w:cs="Consolas"/>
-                <w:color w:val="000000"/>
-                <w:sz w:val="19"/>
-                <w:szCs w:val="19"/>
-                <w:lang w:val="en-US"/>
-              </w:rPr>
-              <w:t xml:space="preserve">() : </w:t>
+            <w:r>
+              <w:rPr>
+                <w:rFonts w:ascii="Consolas" w:hAnsi="Consolas" w:cs="Consolas"/>
+                <w:color w:val="A31515"/>
+                <w:sz w:val="19"/>
+                <w:szCs w:val="19"/>
+                <w:lang w:val="en-US"/>
+              </w:rPr>
+              <w:t>"</w:t>
+            </w:r>
+            <w:r>
+              <w:rPr>
+                <w:rFonts w:ascii="Consolas" w:hAnsi="Consolas" w:cs="Consolas"/>
+                <w:color w:val="000000"/>
+                <w:sz w:val="19"/>
+                <w:szCs w:val="19"/>
+                <w:lang w:val="en-US"/>
+              </w:rPr>
+              <w:t xml:space="preserve">, </w:t>
             </w:r>
             <w:r>
               <w:rPr>
@@ -6540,68 +6384,6 @@
                 <w:szCs w:val="19"/>
                 <w:lang w:val="en-US"/>
               </w:rPr>
-              <w:t>base</w:t>
-            </w:r>
-            <w:r>
-              <w:rPr>
-                <w:rFonts w:ascii="Consolas" w:hAnsi="Consolas" w:cs="Consolas"/>
-                <w:color w:val="000000"/>
-                <w:sz w:val="19"/>
-                <w:szCs w:val="19"/>
-                <w:lang w:val="en-US"/>
-              </w:rPr>
-              <w:t>(</w:t>
-            </w:r>
-            <w:r>
-              <w:rPr>
-                <w:rFonts w:ascii="Consolas" w:hAnsi="Consolas" w:cs="Consolas"/>
-                <w:color w:val="A31515"/>
-                <w:sz w:val="19"/>
-                <w:szCs w:val="19"/>
-                <w:lang w:val="en-US"/>
-              </w:rPr>
-              <w:t>"</w:t>
-            </w:r>
-            <w:proofErr w:type="spellStart"/>
-            <w:r>
-              <w:rPr>
-                <w:rFonts w:ascii="Consolas" w:hAnsi="Consolas" w:cs="Consolas"/>
-                <w:color w:val="A31515"/>
-                <w:sz w:val="19"/>
-                <w:szCs w:val="19"/>
-                <w:lang w:val="en-US"/>
-              </w:rPr>
-              <w:t>JNew</w:t>
-            </w:r>
-            <w:proofErr w:type="spellEnd"/>
-            <w:r>
-              <w:rPr>
-                <w:rFonts w:ascii="Consolas" w:hAnsi="Consolas" w:cs="Consolas"/>
-                <w:color w:val="A31515"/>
-                <w:sz w:val="19"/>
-                <w:szCs w:val="19"/>
-                <w:lang w:val="en-US"/>
-              </w:rPr>
-              <w:t>"</w:t>
-            </w:r>
-            <w:r>
-              <w:rPr>
-                <w:rFonts w:ascii="Consolas" w:hAnsi="Consolas" w:cs="Consolas"/>
-                <w:color w:val="000000"/>
-                <w:sz w:val="19"/>
-                <w:szCs w:val="19"/>
-                <w:lang w:val="en-US"/>
-              </w:rPr>
-              <w:t xml:space="preserve">, </w:t>
-            </w:r>
-            <w:r>
-              <w:rPr>
-                <w:rFonts w:ascii="Consolas" w:hAnsi="Consolas" w:cs="Consolas"/>
-                <w:color w:val="0000FF"/>
-                <w:sz w:val="19"/>
-                <w:szCs w:val="19"/>
-                <w:lang w:val="en-US"/>
-              </w:rPr>
               <w:t>new</w:t>
             </w:r>
             <w:r>
@@ -6612,29 +6394,7 @@
                 <w:szCs w:val="19"/>
                 <w:lang w:val="en-US"/>
               </w:rPr>
-              <w:t xml:space="preserve"> </w:t>
-            </w:r>
-            <w:proofErr w:type="spellStart"/>
-            <w:r>
-              <w:rPr>
-                <w:rFonts w:ascii="Consolas" w:hAnsi="Consolas" w:cs="Consolas"/>
-                <w:color w:val="000000"/>
-                <w:sz w:val="19"/>
-                <w:szCs w:val="19"/>
-                <w:lang w:val="en-US"/>
-              </w:rPr>
-              <w:t>MyVersion</w:t>
-            </w:r>
-            <w:proofErr w:type="spellEnd"/>
-            <w:r>
-              <w:rPr>
-                <w:rFonts w:ascii="Consolas" w:hAnsi="Consolas" w:cs="Consolas"/>
-                <w:color w:val="000000"/>
-                <w:sz w:val="19"/>
-                <w:szCs w:val="19"/>
-                <w:lang w:val="en-US"/>
-              </w:rPr>
-              <w:t>(1, 0)) { }</w:t>
+              <w:t xml:space="preserve"> MyVersion(1, 0)) { }</w:t>
             </w:r>
           </w:p>
           <w:p>
@@ -6718,31 +6478,8 @@
                 <w:szCs w:val="19"/>
                 <w:lang w:val="en-US"/>
               </w:rPr>
-              <w:t xml:space="preserve"> </w:t>
-            </w:r>
-            <w:proofErr w:type="spellStart"/>
-            <w:r>
-              <w:rPr>
-                <w:rFonts w:ascii="Consolas" w:hAnsi="Consolas" w:cs="Consolas"/>
-                <w:color w:val="000000"/>
-                <w:sz w:val="19"/>
-                <w:szCs w:val="19"/>
-                <w:lang w:val="en-US"/>
-              </w:rPr>
-              <w:t>SdSubP</w:t>
-            </w:r>
-            <w:proofErr w:type="spellEnd"/>
-            <w:r>
-              <w:rPr>
-                <w:rFonts w:ascii="Consolas" w:hAnsi="Consolas" w:cs="Consolas"/>
-                <w:color w:val="000000"/>
-                <w:sz w:val="19"/>
-                <w:szCs w:val="19"/>
-                <w:lang w:val="en-US"/>
-              </w:rPr>
-              <w:t xml:space="preserve"> Start(</w:t>
-            </w:r>
-            <w:proofErr w:type="spellStart"/>
+              <w:t xml:space="preserve"> SdSubP Start(</w:t>
+            </w:r>
             <w:r>
               <w:rPr>
                 <w:rFonts w:ascii="Consolas" w:hAnsi="Consolas" w:cs="Consolas"/>
@@ -6753,7 +6490,6 @@
               </w:rPr>
               <w:t>ushort</w:t>
             </w:r>
-            <w:proofErr w:type="spellEnd"/>
             <w:r>
               <w:rPr>
                 <w:rFonts w:ascii="Consolas" w:hAnsi="Consolas" w:cs="Consolas"/>
@@ -6855,6 +6591,7 @@
                 <w:color w:val="000000"/>
                 <w:sz w:val="19"/>
                 <w:szCs w:val="19"/>
+                <w:lang w:val="en-US"/>
               </w:rPr>
             </w:pPr>
             <w:r>
@@ -6905,18 +6642,7 @@
                 <w:szCs w:val="19"/>
                 <w:lang w:val="en-US"/>
               </w:rPr>
-              <w:t xml:space="preserve"> : </w:t>
-            </w:r>
-            <w:proofErr w:type="spellStart"/>
-            <w:r>
-              <w:rPr>
-                <w:rFonts w:ascii="Consolas" w:hAnsi="Consolas" w:cs="Consolas"/>
-                <w:color w:val="000000"/>
-                <w:sz w:val="19"/>
-                <w:szCs w:val="19"/>
-                <w:lang w:val="en-US"/>
-              </w:rPr>
-              <w:t>SdSubP</w:t>
+              <w:t xml:space="preserve"> : SdSubP</w:t>
             </w:r>
             <w:r>
               <w:rPr>
@@ -6928,7 +6654,6 @@
               </w:rPr>
               <w:t>Cmd</w:t>
             </w:r>
-            <w:proofErr w:type="spellEnd"/>
           </w:p>
           <w:p>
             <w:pPr>
@@ -7003,7 +6728,6 @@
               </w:rPr>
               <w:t xml:space="preserve"> TP(</w:t>
             </w:r>
-            <w:proofErr w:type="spellStart"/>
             <w:r>
               <w:rPr>
                 <w:rFonts w:ascii="Consolas" w:hAnsi="Consolas" w:cs="Consolas"/>
@@ -7014,38 +6738,15 @@
               </w:rPr>
               <w:t>ushort</w:t>
             </w:r>
-            <w:proofErr w:type="spellEnd"/>
-            <w:r>
-              <w:rPr>
-                <w:rFonts w:ascii="Consolas" w:hAnsi="Consolas" w:cs="Consolas"/>
-                <w:color w:val="000000"/>
-                <w:sz w:val="19"/>
-                <w:szCs w:val="19"/>
-                <w:lang w:val="en-US"/>
-              </w:rPr>
-              <w:t xml:space="preserve"> id, </w:t>
-            </w:r>
-            <w:proofErr w:type="spellStart"/>
-            <w:r>
-              <w:rPr>
-                <w:rFonts w:ascii="Consolas" w:hAnsi="Consolas" w:cs="Consolas"/>
-                <w:color w:val="000000"/>
-                <w:sz w:val="19"/>
-                <w:szCs w:val="19"/>
-                <w:lang w:val="en-US"/>
-              </w:rPr>
-              <w:t>SubP</w:t>
-            </w:r>
-            <w:proofErr w:type="spellEnd"/>
-            <w:r>
-              <w:rPr>
-                <w:rFonts w:ascii="Consolas" w:hAnsi="Consolas" w:cs="Consolas"/>
-                <w:color w:val="000000"/>
-                <w:sz w:val="19"/>
-                <w:szCs w:val="19"/>
-                <w:lang w:val="en-US"/>
-              </w:rPr>
-              <w:t xml:space="preserve"> p) : </w:t>
+            <w:r>
+              <w:rPr>
+                <w:rFonts w:ascii="Consolas" w:hAnsi="Consolas" w:cs="Consolas"/>
+                <w:color w:val="000000"/>
+                <w:sz w:val="19"/>
+                <w:szCs w:val="19"/>
+                <w:lang w:val="en-US"/>
+              </w:rPr>
+              <w:t xml:space="preserve"> id, SubP p) : </w:t>
             </w:r>
             <w:r>
               <w:rPr>
@@ -7121,27 +6822,15 @@
               </w:rPr>
               <w:t xml:space="preserve">            </w:t>
             </w:r>
-            <w:proofErr w:type="spellStart"/>
-            <w:r>
-              <w:rPr>
-                <w:rFonts w:ascii="Consolas" w:hAnsi="Consolas" w:cs="Consolas"/>
-                <w:color w:val="000000"/>
-                <w:sz w:val="19"/>
-                <w:szCs w:val="19"/>
-                <w:lang w:val="en-US"/>
-              </w:rPr>
-              <w:t>SetCmd</w:t>
-            </w:r>
-            <w:proofErr w:type="spellEnd"/>
-            <w:r>
-              <w:rPr>
-                <w:rFonts w:ascii="Consolas" w:hAnsi="Consolas" w:cs="Consolas"/>
-                <w:color w:val="000000"/>
-                <w:sz w:val="19"/>
-                <w:szCs w:val="19"/>
-                <w:lang w:val="en-US"/>
-              </w:rPr>
-              <w:t>(</w:t>
+            <w:r>
+              <w:rPr>
+                <w:rFonts w:ascii="Consolas" w:hAnsi="Consolas" w:cs="Consolas"/>
+                <w:color w:val="000000"/>
+                <w:sz w:val="19"/>
+                <w:szCs w:val="19"/>
+                <w:lang w:val="en-US"/>
+              </w:rPr>
+              <w:t>SetCmd(</w:t>
             </w:r>
             <w:r>
               <w:rPr>
@@ -7153,7 +6842,6 @@
               </w:rPr>
               <w:t>"</w:t>
             </w:r>
-            <w:proofErr w:type="spellStart"/>
             <w:r>
               <w:rPr>
                 <w:rFonts w:ascii="Consolas" w:hAnsi="Consolas" w:cs="Consolas"/>
@@ -7164,7 +6852,6 @@
               </w:rPr>
               <w:t>CommandName</w:t>
             </w:r>
-            <w:proofErr w:type="spellEnd"/>
             <w:r>
               <w:rPr>
                 <w:rFonts w:ascii="Consolas" w:hAnsi="Consolas" w:cs="Consolas"/>
@@ -7203,40 +6890,7 @@
                 <w:szCs w:val="19"/>
                 <w:lang w:val="en-US"/>
               </w:rPr>
-              <w:t xml:space="preserve"> </w:t>
-            </w:r>
-            <w:proofErr w:type="spellStart"/>
-            <w:r>
-              <w:rPr>
-                <w:rFonts w:ascii="Consolas" w:hAnsi="Consolas" w:cs="Consolas"/>
-                <w:color w:val="000000"/>
-                <w:sz w:val="19"/>
-                <w:szCs w:val="19"/>
-                <w:lang w:val="en-US"/>
-              </w:rPr>
-              <w:t>Cmd</w:t>
-            </w:r>
-            <w:proofErr w:type="spellEnd"/>
-            <w:r>
-              <w:rPr>
-                <w:rFonts w:ascii="Consolas" w:hAnsi="Consolas" w:cs="Consolas"/>
-                <w:color w:val="000000"/>
-                <w:sz w:val="19"/>
-                <w:szCs w:val="19"/>
-                <w:lang w:val="en-US"/>
-              </w:rPr>
-              <w:t>(</w:t>
-            </w:r>
-            <w:proofErr w:type="spellStart"/>
-            <w:r>
-              <w:rPr>
-                <w:rFonts w:ascii="Consolas" w:hAnsi="Consolas" w:cs="Consolas"/>
-                <w:color w:val="000000"/>
-                <w:sz w:val="19"/>
-                <w:szCs w:val="19"/>
-                <w:lang w:val="en-US"/>
-              </w:rPr>
-              <w:t>Cmd</w:t>
+              <w:t xml:space="preserve"> Cmd(Cmd</w:t>
             </w:r>
             <w:r>
               <w:rPr>
@@ -7248,7 +6902,6 @@
               </w:rPr>
               <w:t>Action</w:t>
             </w:r>
-            <w:proofErr w:type="spellEnd"/>
             <w:r>
               <w:rPr>
                 <w:rFonts w:ascii="Consolas" w:hAnsi="Consolas" w:cs="Consolas"/>
@@ -7362,7 +7015,6 @@
       <w:r>
         <w:t xml:space="preserve"> методом </w:t>
       </w:r>
-      <w:proofErr w:type="spellStart"/>
       <w:r>
         <w:rPr>
           <w:i/>
@@ -7371,7 +7023,6 @@
         </w:rPr>
         <w:t>SetCmd</w:t>
       </w:r>
-      <w:proofErr w:type="spellEnd"/>
       <w:r>
         <w:t>.</w:t>
       </w:r>
@@ -7392,7 +7043,6 @@
       <w:r>
         <w:t xml:space="preserve">определяется в конструкторе наследуемого класса </w:t>
       </w:r>
-      <w:proofErr w:type="spellStart"/>
       <w:r>
         <w:rPr>
           <w:i/>
@@ -7401,7 +7051,6 @@
         </w:rPr>
         <w:t>SdSubPCmd</w:t>
       </w:r>
-      <w:proofErr w:type="spellEnd"/>
       <w:r>
         <w:t xml:space="preserve"> </w:t>
       </w:r>
@@ -7415,13 +7064,7 @@
       </w:pPr>
       <w:bookmarkStart w:id="13" w:name="_Toc48724632"/>
       <w:r>
-        <w:t>4</w:t>
-      </w:r>
-      <w:r>
-        <w:t>.</w:t>
-      </w:r>
-      <w:r>
-        <w:t>3</w:t>
+        <w:t>4.3</w:t>
       </w:r>
       <w:r>
         <w:tab/>
@@ -7433,7 +7076,6 @@
       <w:r>
         <w:t xml:space="preserve">Каждая запущенная подпрограмма, определяемая классом </w:t>
       </w:r>
-      <w:proofErr w:type="spellStart"/>
       <w:r>
         <w:rPr>
           <w:i/>
@@ -7442,7 +7084,6 @@
         </w:rPr>
         <w:t>SdSubP</w:t>
       </w:r>
-      <w:proofErr w:type="spellEnd"/>
       <w:r>
         <w:t>,</w:t>
       </w:r>
@@ -7467,7 +7108,6 @@
       <w:r>
         <w:t xml:space="preserve">) </w:t>
       </w:r>
-      <w:proofErr w:type="spellStart"/>
       <w:r>
         <w:rPr>
           <w:i/>
@@ -7476,7 +7116,6 @@
         </w:rPr>
         <w:t>EAct</w:t>
       </w:r>
-      <w:proofErr w:type="spellEnd"/>
       <w:r>
         <w:t xml:space="preserve"> (</w:t>
       </w:r>
@@ -7555,7 +7194,6 @@
       <w:r>
         <w:t xml:space="preserve">Для управления периодическими действиями в подпрограмме определяется переменная типа </w:t>
       </w:r>
-      <w:proofErr w:type="spellStart"/>
       <w:r>
         <w:rPr>
           <w:i/>
@@ -7564,7 +7202,6 @@
         </w:rPr>
         <w:t>CAct</w:t>
       </w:r>
-      <w:proofErr w:type="spellEnd"/>
       <w:r>
         <w:t xml:space="preserve"> (</w:t>
       </w:r>
@@ -7610,7 +7247,6 @@
       <w:r>
         <w:t xml:space="preserve">Создание: </w:t>
       </w:r>
-      <w:proofErr w:type="spellStart"/>
       <w:r>
         <w:rPr>
           <w:i/>
@@ -7619,7 +7255,6 @@
         </w:rPr>
         <w:t>AddAct</w:t>
       </w:r>
-      <w:proofErr w:type="spellEnd"/>
     </w:p>
     <w:p>
       <w:pPr>
@@ -7633,7 +7268,6 @@
       <w:r>
         <w:t xml:space="preserve">Удаление: </w:t>
       </w:r>
-      <w:proofErr w:type="spellStart"/>
       <w:r>
         <w:rPr>
           <w:i/>
@@ -7642,7 +7276,6 @@
         </w:rPr>
         <w:t>RemAct</w:t>
       </w:r>
-      <w:proofErr w:type="spellEnd"/>
     </w:p>
     <w:p>
       <w:pPr>
@@ -7656,7 +7289,6 @@
       <w:r>
         <w:t xml:space="preserve">Изменение: </w:t>
       </w:r>
-      <w:proofErr w:type="spellStart"/>
       <w:r>
         <w:rPr>
           <w:i/>
@@ -7665,7 +7297,6 @@
         </w:rPr>
         <w:t>ChaAct</w:t>
       </w:r>
-      <w:proofErr w:type="spellEnd"/>
     </w:p>
     <w:p>
       <w:r>
@@ -7730,7 +7361,6 @@
       <w:r>
         <w:t xml:space="preserve">Создание: </w:t>
       </w:r>
-      <w:proofErr w:type="spellStart"/>
       <w:r>
         <w:rPr>
           <w:i/>
@@ -7739,7 +7369,6 @@
         </w:rPr>
         <w:t>AddDefA</w:t>
       </w:r>
-      <w:proofErr w:type="spellEnd"/>
     </w:p>
     <w:p>
       <w:pPr>
@@ -7753,7 +7382,6 @@
       <w:r>
         <w:t xml:space="preserve">Удаление: </w:t>
       </w:r>
-      <w:proofErr w:type="spellStart"/>
       <w:r>
         <w:rPr>
           <w:i/>
@@ -7762,7 +7390,6 @@
         </w:rPr>
         <w:t>RemDefA</w:t>
       </w:r>
-      <w:proofErr w:type="spellEnd"/>
     </w:p>
     <w:p>
       <w:r>
@@ -8306,7 +7933,6 @@
               </w:rPr>
               <w:t xml:space="preserve"> </w:t>
             </w:r>
-            <w:proofErr w:type="spellStart"/>
             <w:r>
               <w:rPr>
                 <w:rFonts w:ascii="Consolas" w:hAnsi="Consolas" w:cs="Consolas"/>
@@ -8317,29 +7943,16 @@
               </w:rPr>
               <w:t>JNew</w:t>
             </w:r>
-            <w:proofErr w:type="spellEnd"/>
-            <w:r>
-              <w:rPr>
-                <w:rFonts w:ascii="Consolas" w:hAnsi="Consolas" w:cs="Consolas"/>
-                <w:color w:val="000000"/>
-                <w:sz w:val="19"/>
-                <w:szCs w:val="19"/>
-                <w:lang w:val="en-US"/>
-              </w:rPr>
-              <w:t xml:space="preserve"> : </w:t>
-            </w:r>
-            <w:proofErr w:type="spellStart"/>
-            <w:r>
-              <w:rPr>
-                <w:rFonts w:ascii="Consolas" w:hAnsi="Consolas" w:cs="Consolas"/>
-                <w:color w:val="000000"/>
-                <w:sz w:val="19"/>
-                <w:szCs w:val="19"/>
-                <w:lang w:val="en-US"/>
-              </w:rPr>
-              <w:t>SubP</w:t>
-            </w:r>
-            <w:proofErr w:type="spellEnd"/>
+            <w:r>
+              <w:rPr>
+                <w:rFonts w:ascii="Consolas" w:hAnsi="Consolas" w:cs="Consolas"/>
+                <w:color w:val="000000"/>
+                <w:sz w:val="19"/>
+                <w:szCs w:val="19"/>
+                <w:lang w:val="en-US"/>
+              </w:rPr>
+              <w:t xml:space="preserve"> : SubP</w:t>
+            </w:r>
           </w:p>
           <w:p>
             <w:pPr>
@@ -8412,29 +8025,7 @@
                 <w:szCs w:val="19"/>
                 <w:lang w:val="en-US"/>
               </w:rPr>
-              <w:t xml:space="preserve"> </w:t>
-            </w:r>
-            <w:proofErr w:type="spellStart"/>
-            <w:r>
-              <w:rPr>
-                <w:rFonts w:ascii="Consolas" w:hAnsi="Consolas" w:cs="Consolas"/>
-                <w:color w:val="000000"/>
-                <w:sz w:val="19"/>
-                <w:szCs w:val="19"/>
-                <w:lang w:val="en-US"/>
-              </w:rPr>
-              <w:t>JNew</w:t>
-            </w:r>
-            <w:proofErr w:type="spellEnd"/>
-            <w:r>
-              <w:rPr>
-                <w:rFonts w:ascii="Consolas" w:hAnsi="Consolas" w:cs="Consolas"/>
-                <w:color w:val="000000"/>
-                <w:sz w:val="19"/>
-                <w:szCs w:val="19"/>
-                <w:lang w:val="en-US"/>
-              </w:rPr>
-              <w:t xml:space="preserve">() : </w:t>
+              <w:t xml:space="preserve"> JNew() : </w:t>
             </w:r>
             <w:r>
               <w:rPr>
@@ -8464,29 +8055,7 @@
                 <w:szCs w:val="19"/>
                 <w:lang w:val="en-US"/>
               </w:rPr>
-              <w:t>"</w:t>
-            </w:r>
-            <w:proofErr w:type="spellStart"/>
-            <w:r>
-              <w:rPr>
-                <w:rFonts w:ascii="Consolas" w:hAnsi="Consolas" w:cs="Consolas"/>
-                <w:color w:val="A31515"/>
-                <w:sz w:val="19"/>
-                <w:szCs w:val="19"/>
-                <w:lang w:val="en-US"/>
-              </w:rPr>
-              <w:t>JNew</w:t>
-            </w:r>
-            <w:proofErr w:type="spellEnd"/>
-            <w:r>
-              <w:rPr>
-                <w:rFonts w:ascii="Consolas" w:hAnsi="Consolas" w:cs="Consolas"/>
-                <w:color w:val="A31515"/>
-                <w:sz w:val="19"/>
-                <w:szCs w:val="19"/>
-                <w:lang w:val="en-US"/>
-              </w:rPr>
-              <w:t>"</w:t>
+              <w:t>"JNew"</w:t>
             </w:r>
             <w:r>
               <w:rPr>
@@ -8516,29 +8085,7 @@
                 <w:szCs w:val="19"/>
                 <w:lang w:val="en-US"/>
               </w:rPr>
-              <w:t xml:space="preserve"> </w:t>
-            </w:r>
-            <w:proofErr w:type="spellStart"/>
-            <w:r>
-              <w:rPr>
-                <w:rFonts w:ascii="Consolas" w:hAnsi="Consolas" w:cs="Consolas"/>
-                <w:color w:val="000000"/>
-                <w:sz w:val="19"/>
-                <w:szCs w:val="19"/>
-                <w:lang w:val="en-US"/>
-              </w:rPr>
-              <w:t>MyVersion</w:t>
-            </w:r>
-            <w:proofErr w:type="spellEnd"/>
-            <w:r>
-              <w:rPr>
-                <w:rFonts w:ascii="Consolas" w:hAnsi="Consolas" w:cs="Consolas"/>
-                <w:color w:val="000000"/>
-                <w:sz w:val="19"/>
-                <w:szCs w:val="19"/>
-                <w:lang w:val="en-US"/>
-              </w:rPr>
-              <w:t>(1, 0)) { }</w:t>
+              <w:t xml:space="preserve"> MyVersion(1, 0)) { }</w:t>
             </w:r>
           </w:p>
           <w:p>
@@ -8622,31 +8169,8 @@
                 <w:szCs w:val="19"/>
                 <w:lang w:val="en-US"/>
               </w:rPr>
-              <w:t xml:space="preserve"> </w:t>
-            </w:r>
-            <w:proofErr w:type="spellStart"/>
-            <w:r>
-              <w:rPr>
-                <w:rFonts w:ascii="Consolas" w:hAnsi="Consolas" w:cs="Consolas"/>
-                <w:color w:val="000000"/>
-                <w:sz w:val="19"/>
-                <w:szCs w:val="19"/>
-                <w:lang w:val="en-US"/>
-              </w:rPr>
-              <w:t>SdSubP</w:t>
-            </w:r>
-            <w:proofErr w:type="spellEnd"/>
-            <w:r>
-              <w:rPr>
-                <w:rFonts w:ascii="Consolas" w:hAnsi="Consolas" w:cs="Consolas"/>
-                <w:color w:val="000000"/>
-                <w:sz w:val="19"/>
-                <w:szCs w:val="19"/>
-                <w:lang w:val="en-US"/>
-              </w:rPr>
-              <w:t xml:space="preserve"> Start(</w:t>
-            </w:r>
-            <w:proofErr w:type="spellStart"/>
+              <w:t xml:space="preserve"> SdSubP Start(</w:t>
+            </w:r>
             <w:r>
               <w:rPr>
                 <w:rFonts w:ascii="Consolas" w:hAnsi="Consolas" w:cs="Consolas"/>
@@ -8657,7 +8181,6 @@
               </w:rPr>
               <w:t>ushort</w:t>
             </w:r>
-            <w:proofErr w:type="spellEnd"/>
             <w:r>
               <w:rPr>
                 <w:rFonts w:ascii="Consolas" w:hAnsi="Consolas" w:cs="Consolas"/>
@@ -8810,20 +8333,8 @@
                 <w:szCs w:val="19"/>
                 <w:lang w:val="en-US"/>
               </w:rPr>
-              <w:t xml:space="preserve"> : </w:t>
-            </w:r>
-            <w:proofErr w:type="spellStart"/>
-            <w:r>
-              <w:rPr>
-                <w:rFonts w:ascii="Consolas" w:hAnsi="Consolas" w:cs="Consolas"/>
-                <w:color w:val="000000"/>
-                <w:sz w:val="19"/>
-                <w:szCs w:val="19"/>
-                <w:lang w:val="en-US"/>
-              </w:rPr>
-              <w:t>SdSubP</w:t>
-            </w:r>
-            <w:proofErr w:type="spellEnd"/>
+              <w:t xml:space="preserve"> : SdSubP</w:t>
+            </w:r>
           </w:p>
           <w:p>
             <w:pPr>
@@ -8874,28 +8385,19 @@
                 <w:color w:val="000000"/>
                 <w:sz w:val="19"/>
                 <w:szCs w:val="19"/>
+                <w:lang w:val="en-US"/>
               </w:rPr>
               <w:t xml:space="preserve">        </w:t>
             </w:r>
-            <w:proofErr w:type="spellStart"/>
-            <w:r>
-              <w:rPr>
-                <w:rFonts w:ascii="Consolas" w:hAnsi="Consolas" w:cs="Consolas"/>
-                <w:color w:val="000000"/>
-                <w:sz w:val="19"/>
-                <w:szCs w:val="19"/>
-              </w:rPr>
-              <w:t>CAct</w:t>
-            </w:r>
-            <w:proofErr w:type="spellEnd"/>
-            <w:r>
-              <w:rPr>
-                <w:rFonts w:ascii="Consolas" w:hAnsi="Consolas" w:cs="Consolas"/>
-                <w:color w:val="000000"/>
-                <w:sz w:val="19"/>
-                <w:szCs w:val="19"/>
-              </w:rPr>
-              <w:t xml:space="preserve"> MA;</w:t>
+            <w:r>
+              <w:rPr>
+                <w:rFonts w:ascii="Consolas" w:hAnsi="Consolas" w:cs="Consolas"/>
+                <w:color w:val="000000"/>
+                <w:sz w:val="19"/>
+                <w:szCs w:val="19"/>
+                <w:lang w:val="en-US"/>
+              </w:rPr>
+              <w:t>CAct MA;</w:t>
             </w:r>
           </w:p>
           <w:p>
@@ -8944,7 +8446,6 @@
               </w:rPr>
               <w:t xml:space="preserve"> TP(</w:t>
             </w:r>
-            <w:proofErr w:type="spellStart"/>
             <w:r>
               <w:rPr>
                 <w:rFonts w:ascii="Consolas" w:hAnsi="Consolas" w:cs="Consolas"/>
@@ -8955,38 +8456,15 @@
               </w:rPr>
               <w:t>ushort</w:t>
             </w:r>
-            <w:proofErr w:type="spellEnd"/>
-            <w:r>
-              <w:rPr>
-                <w:rFonts w:ascii="Consolas" w:hAnsi="Consolas" w:cs="Consolas"/>
-                <w:color w:val="000000"/>
-                <w:sz w:val="19"/>
-                <w:szCs w:val="19"/>
-                <w:lang w:val="en-US"/>
-              </w:rPr>
-              <w:t xml:space="preserve"> id, </w:t>
-            </w:r>
-            <w:proofErr w:type="spellStart"/>
-            <w:r>
-              <w:rPr>
-                <w:rFonts w:ascii="Consolas" w:hAnsi="Consolas" w:cs="Consolas"/>
-                <w:color w:val="000000"/>
-                <w:sz w:val="19"/>
-                <w:szCs w:val="19"/>
-                <w:lang w:val="en-US"/>
-              </w:rPr>
-              <w:t>SubP</w:t>
-            </w:r>
-            <w:proofErr w:type="spellEnd"/>
-            <w:r>
-              <w:rPr>
-                <w:rFonts w:ascii="Consolas" w:hAnsi="Consolas" w:cs="Consolas"/>
-                <w:color w:val="000000"/>
-                <w:sz w:val="19"/>
-                <w:szCs w:val="19"/>
-                <w:lang w:val="en-US"/>
-              </w:rPr>
-              <w:t xml:space="preserve"> p) : </w:t>
+            <w:r>
+              <w:rPr>
+                <w:rFonts w:ascii="Consolas" w:hAnsi="Consolas" w:cs="Consolas"/>
+                <w:color w:val="000000"/>
+                <w:sz w:val="19"/>
+                <w:szCs w:val="19"/>
+                <w:lang w:val="en-US"/>
+              </w:rPr>
+              <w:t xml:space="preserve"> id, SubP p) : </w:t>
             </w:r>
             <w:r>
               <w:rPr>
@@ -9062,27 +8540,15 @@
               </w:rPr>
               <w:t xml:space="preserve">            </w:t>
             </w:r>
-            <w:proofErr w:type="spellStart"/>
-            <w:r>
-              <w:rPr>
-                <w:rFonts w:ascii="Consolas" w:hAnsi="Consolas" w:cs="Consolas"/>
-                <w:color w:val="000000"/>
-                <w:sz w:val="19"/>
-                <w:szCs w:val="19"/>
-                <w:lang w:val="en-US"/>
-              </w:rPr>
-              <w:t>AddAct</w:t>
-            </w:r>
-            <w:proofErr w:type="spellEnd"/>
-            <w:r>
-              <w:rPr>
-                <w:rFonts w:ascii="Consolas" w:hAnsi="Consolas" w:cs="Consolas"/>
-                <w:color w:val="000000"/>
-                <w:sz w:val="19"/>
-                <w:szCs w:val="19"/>
-                <w:lang w:val="en-US"/>
-              </w:rPr>
-              <w:t>(</w:t>
+            <w:r>
+              <w:rPr>
+                <w:rFonts w:ascii="Consolas" w:hAnsi="Consolas" w:cs="Consolas"/>
+                <w:color w:val="000000"/>
+                <w:sz w:val="19"/>
+                <w:szCs w:val="19"/>
+                <w:lang w:val="en-US"/>
+              </w:rPr>
+              <w:t>AddAct(</w:t>
             </w:r>
             <w:r>
               <w:rPr>
@@ -9686,7 +9152,6 @@
               </w:rPr>
               <w:t>/</w:t>
             </w:r>
-            <w:proofErr w:type="spellStart"/>
             <w:r>
               <w:rPr>
                 <w:sz w:val="24"/>
@@ -9695,7 +9160,6 @@
               </w:rPr>
               <w:t>isp</w:t>
             </w:r>
-            <w:proofErr w:type="spellEnd"/>
             <w:r>
               <w:rPr>
                 <w:sz w:val="24"/>
@@ -9898,7 +9362,6 @@
               </w:rPr>
               <w:t>/</w:t>
             </w:r>
-            <w:proofErr w:type="spellStart"/>
             <w:r>
               <w:rPr>
                 <w:sz w:val="24"/>
@@ -9907,7 +9370,6 @@
               </w:rPr>
               <w:t>sp</w:t>
             </w:r>
-            <w:proofErr w:type="spellEnd"/>
             <w:r>
               <w:rPr>
                 <w:sz w:val="24"/>
@@ -9934,7 +9396,6 @@
                 <w:lang w:val="en-US"/>
               </w:rPr>
             </w:pPr>
-            <w:proofErr w:type="spellStart"/>
             <w:r>
               <w:rPr>
                 <w:sz w:val="24"/>
@@ -9943,7 +9404,6 @@
               </w:rPr>
               <w:t>sp</w:t>
             </w:r>
-            <w:proofErr w:type="spellEnd"/>
           </w:p>
         </w:tc>
         <w:tc>
@@ -10010,7 +9470,6 @@
               </w:rPr>
               <w:t>/</w:t>
             </w:r>
-            <w:proofErr w:type="spellStart"/>
             <w:r>
               <w:rPr>
                 <w:i/>
@@ -10021,7 +9480,6 @@
               </w:rPr>
               <w:t>sp</w:t>
             </w:r>
-            <w:proofErr w:type="spellEnd"/>
             <w:r>
               <w:rPr>
                 <w:sz w:val="24"/>
@@ -10056,7 +9514,6 @@
               </w:rPr>
               <w:t>/</w:t>
             </w:r>
-            <w:proofErr w:type="spellStart"/>
             <w:r>
               <w:rPr>
                 <w:i/>
@@ -10067,7 +9524,6 @@
               </w:rPr>
               <w:t>sp</w:t>
             </w:r>
-            <w:proofErr w:type="spellEnd"/>
             <w:r>
               <w:rPr>
                 <w:i/>
@@ -10147,7 +9603,6 @@
               </w:rPr>
               <w:t>/</w:t>
             </w:r>
-            <w:proofErr w:type="spellStart"/>
             <w:r>
               <w:rPr>
                 <w:i/>
@@ -10158,7 +9613,6 @@
               </w:rPr>
               <w:t>sp</w:t>
             </w:r>
-            <w:proofErr w:type="spellEnd"/>
             <w:r>
               <w:rPr>
                 <w:i/>
@@ -10253,7 +9707,6 @@
               </w:rPr>
               <w:t xml:space="preserve">подпрограммой с </w:t>
             </w:r>
-            <w:proofErr w:type="spellStart"/>
             <w:r>
               <w:rPr>
                 <w:i/>
@@ -10263,7 +9716,6 @@
               </w:rPr>
               <w:t>id</w:t>
             </w:r>
-            <w:proofErr w:type="spellEnd"/>
             <w:r>
               <w:rPr>
                 <w:sz w:val="24"/>
@@ -10331,7 +9783,6 @@
                 <w:lang w:val="en-US"/>
               </w:rPr>
             </w:pPr>
-            <w:proofErr w:type="spellStart"/>
             <w:r>
               <w:rPr>
                 <w:sz w:val="24"/>
@@ -10340,7 +9791,6 @@
               </w:rPr>
               <w:t>isp</w:t>
             </w:r>
-            <w:proofErr w:type="spellEnd"/>
           </w:p>
         </w:tc>
         <w:tc>
@@ -10407,7 +9857,6 @@
               </w:rPr>
               <w:t>/</w:t>
             </w:r>
-            <w:proofErr w:type="spellStart"/>
             <w:r>
               <w:rPr>
                 <w:i/>
@@ -10418,7 +9867,6 @@
               </w:rPr>
               <w:t>isp</w:t>
             </w:r>
-            <w:proofErr w:type="spellEnd"/>
             <w:r>
               <w:rPr>
                 <w:sz w:val="24"/>
@@ -10467,7 +9915,6 @@
               </w:rPr>
               <w:t>/</w:t>
             </w:r>
-            <w:proofErr w:type="spellStart"/>
             <w:r>
               <w:rPr>
                 <w:i/>
@@ -10478,7 +9925,6 @@
               </w:rPr>
               <w:t>isp</w:t>
             </w:r>
-            <w:proofErr w:type="spellEnd"/>
             <w:r>
               <w:rPr>
                 <w:i/>
@@ -10557,7 +10003,6 @@
                 <w:lang w:val="en-US"/>
               </w:rPr>
             </w:pPr>
-            <w:proofErr w:type="spellStart"/>
             <w:r>
               <w:rPr>
                 <w:sz w:val="24"/>
@@ -10566,7 +10011,6 @@
               </w:rPr>
               <w:t>clr</w:t>
             </w:r>
-            <w:proofErr w:type="spellEnd"/>
           </w:p>
         </w:tc>
         <w:tc>
@@ -10635,20 +10079,8 @@
                 <w:szCs w:val="20"/>
                 <w:lang w:val="en-US"/>
               </w:rPr>
-              <w:t>/</w:t>
-            </w:r>
-            <w:proofErr w:type="spellStart"/>
-            <w:r>
-              <w:rPr>
-                <w:i/>
-                <w:iCs/>
-                <w:sz w:val="24"/>
-                <w:szCs w:val="20"/>
-                <w:lang w:val="en-US"/>
-              </w:rPr>
-              <w:t>clr</w:t>
-            </w:r>
-            <w:proofErr w:type="spellEnd"/>
+              <w:t>/clr</w:t>
+            </w:r>
           </w:p>
         </w:tc>
       </w:tr>
@@ -10791,14 +10223,12 @@
       <w:r>
         <w:t xml:space="preserve">Репозиторий </w:t>
       </w:r>
-      <w:proofErr w:type="spellStart"/>
       <w:r>
         <w:rPr>
           <w:lang w:val="en-US"/>
         </w:rPr>
         <w:t>Nelbrus</w:t>
       </w:r>
-      <w:proofErr w:type="spellEnd"/>
       <w:r>
         <w:t>:</w:t>
       </w:r>
@@ -10891,6 +10321,7 @@
         <w:docPartUnique/>
       </w:docPartObj>
     </w:sdtPr>
+    <w:sdtEndPr/>
     <w:sdtContent>
       <w:p>
         <w:pPr>

</xml_diff>